<commit_message>
modified the docx file and added a pdf presentation
</commit_message>
<xml_diff>
--- a/week15_assignment.docx
+++ b/week15_assignment.docx
@@ -59,63 +59,81 @@
         <w:t>;</w:t>
       </w:r>
     </w:p>
-    <w:p>
+    <w:p/>
+    <w:p>
+      <w:pPr>
+        <w:pStyle w:val="ListParagraph"/>
+        <w:numPr>
+          <w:ilvl w:val="0"/>
+          <w:numId w:val="4"/>
+        </w:numPr>
+        <w:rPr>
+          <w:b/>
+        </w:rPr>
+      </w:pPr>
+      <w:r>
+        <w:rPr>
+          <w:b/>
+        </w:rPr>
+        <w:t>Difficulties and Interesting findings</w:t>
+      </w:r>
+      <w:r>
+        <w:rPr>
+          <w:b/>
+        </w:rPr>
+        <w:t>:</w:t>
+      </w:r>
+    </w:p>
+    <w:p>
+      <w:r>
+        <w:rPr>
+          <w:b/>
+        </w:rPr>
+        <w:t>Difficulties:</w:t>
+      </w:r>
+      <w:r>
+        <w:t xml:space="preserve"> The primary challenge was ensuring the correct data types for each column, especially with fields like ‘</w:t>
+      </w:r>
+      <w:proofErr w:type="spellStart"/>
+      <w:r>
+        <w:t>date_added</w:t>
+      </w:r>
+      <w:proofErr w:type="spellEnd"/>
+      <w:r>
+        <w:t>’ which required proper date formatting.</w:t>
+      </w:r>
+    </w:p>
+    <w:p>
+      <w:r>
+        <w:rPr>
+          <w:b/>
+        </w:rPr>
+        <w:t>Interesting Finding:</w:t>
+      </w:r>
+      <w:r>
+        <w:rPr>
+          <w:b/>
+        </w:rPr>
+        <w:t xml:space="preserve"> </w:t>
+      </w:r>
+      <w:r>
+        <w:t>Notably, many shows have</w:t>
+      </w:r>
+      <w:r>
+        <w:t xml:space="preserve"> no</w:t>
+      </w:r>
+      <w:r>
+        <w:t xml:space="preserve"> null values in the ‘director’ and ‘cast’ columns, indicating the presence of sh</w:t>
+      </w:r>
+      <w:r>
+        <w:t>ows with</w:t>
+      </w:r>
+      <w:r>
+        <w:t xml:space="preserve"> specified directors.</w:t>
+      </w:r>
       <w:bookmarkStart w:id="0" w:name="_GoBack"/>
       <w:bookmarkEnd w:id="0"/>
     </w:p>
-    <w:p>
-      <w:pPr>
-        <w:rPr>
-          <w:b/>
-        </w:rPr>
-      </w:pPr>
-      <w:r>
-        <w:rPr>
-          <w:b/>
-        </w:rPr>
-        <w:t>Difficulties and Interesting findings</w:t>
-      </w:r>
-    </w:p>
-    <w:p>
-      <w:r>
-        <w:rPr>
-          <w:b/>
-        </w:rPr>
-        <w:t>Difficulties:</w:t>
-      </w:r>
-      <w:r>
-        <w:t xml:space="preserve"> The primary challenge was ensuring the correct data types for each column, especially with fields like ‘</w:t>
-      </w:r>
-      <w:proofErr w:type="spellStart"/>
-      <w:r>
-        <w:t>date_added</w:t>
-      </w:r>
-      <w:proofErr w:type="spellEnd"/>
-      <w:r>
-        <w:t>’ which required proper date formatting.</w:t>
-      </w:r>
-    </w:p>
-    <w:p>
-      <w:r>
-        <w:rPr>
-          <w:b/>
-        </w:rPr>
-        <w:t>Interesting Finding:</w:t>
-      </w:r>
-      <w:r>
-        <w:rPr>
-          <w:b/>
-        </w:rPr>
-        <w:t xml:space="preserve"> </w:t>
-      </w:r>
-      <w:r>
-        <w:t>Notably, many shows have null values in the ‘director’ and ‘cast’ columns, indicating the presence of sh</w:t>
-      </w:r>
-      <w:r>
-        <w:t>ows without specified directors.</w:t>
-      </w:r>
-    </w:p>
-    <w:p/>
     <w:p/>
     <w:p>
       <w:pPr>
@@ -196,6 +214,60 @@
     </w:p>
     <w:p/>
     <w:p>
+      <w:r>
+        <w:rPr>
+          <w:rStyle w:val="Strong"/>
+        </w:rPr>
+        <w:t xml:space="preserve">-- </w:t>
+      </w:r>
+      <w:r>
+        <w:rPr>
+          <w:rStyle w:val="Strong"/>
+        </w:rPr>
+        <w:t>T</w:t>
+      </w:r>
+      <w:r>
+        <w:rPr>
+          <w:rStyle w:val="Strong"/>
+        </w:rPr>
+        <w:t>otal Duration of All Shows</w:t>
+      </w:r>
+    </w:p>
+    <w:p>
+      <w:r>
+        <w:t xml:space="preserve">-- SELECT </w:t>
+      </w:r>
+      <w:proofErr w:type="gramStart"/>
+      <w:r>
+        <w:t>SUM(</w:t>
+      </w:r>
+      <w:proofErr w:type="gramEnd"/>
+      <w:r>
+        <w:t xml:space="preserve">CAST(SUBSTRING_INDEX(duration, ' ', 1) AS UNSIGNED)) AS </w:t>
+      </w:r>
+      <w:proofErr w:type="spellStart"/>
+      <w:r>
+        <w:t>total_duration</w:t>
+      </w:r>
+      <w:proofErr w:type="spellEnd"/>
+    </w:p>
+    <w:p>
+      <w:r>
+        <w:t xml:space="preserve">-- FROM </w:t>
+      </w:r>
+      <w:proofErr w:type="spellStart"/>
+      <w:r>
+        <w:t>netflix_titles</w:t>
+      </w:r>
+      <w:proofErr w:type="spellEnd"/>
+    </w:p>
+    <w:p>
+      <w:r>
+        <w:t>-- WHERE duration LIKE '% min';</w:t>
+      </w:r>
+    </w:p>
+    <w:p/>
+    <w:p>
       <w:pPr>
         <w:rPr>
           <w:b/>
@@ -211,6 +283,14 @@
     <w:p>
       <w:r>
         <w:t xml:space="preserve">-- SELECT </w:t>
+      </w:r>
+      <w:proofErr w:type="spellStart"/>
+      <w:r>
+        <w:t>release_year</w:t>
+      </w:r>
+      <w:proofErr w:type="spellEnd"/>
+      <w:r>
+        <w:t xml:space="preserve">, </w:t>
       </w:r>
       <w:proofErr w:type="gramStart"/>
       <w:r>
@@ -223,7 +303,7 @@
       </w:r>
       <w:proofErr w:type="spellEnd"/>
       <w:r>
-        <w:t xml:space="preserve">) AS </w:t>
+        <w:t xml:space="preserve">) OVER() AS </w:t>
       </w:r>
       <w:proofErr w:type="spellStart"/>
       <w:r>
@@ -240,21 +320,41 @@
         <w:t>netflix_titles</w:t>
       </w:r>
       <w:proofErr w:type="spellEnd"/>
+    </w:p>
+    <w:p>
+      <w:r>
+        <w:t xml:space="preserve">-- GROUP BY </w:t>
+      </w:r>
+      <w:proofErr w:type="spellStart"/>
+      <w:r>
+        <w:t>release_year</w:t>
+      </w:r>
+      <w:proofErr w:type="spellEnd"/>
+    </w:p>
+    <w:p>
+      <w:r>
+        <w:t xml:space="preserve">-- ORDER BY </w:t>
+      </w:r>
+      <w:proofErr w:type="spellStart"/>
+      <w:r>
+        <w:t>release_year</w:t>
+      </w:r>
+      <w:proofErr w:type="spellEnd"/>
       <w:r>
         <w:t>;</w:t>
       </w:r>
     </w:p>
-    <w:p/>
-    <w:p>
-      <w:pPr>
-        <w:rPr>
-          <w:b/>
-        </w:rPr>
-      </w:pPr>
-      <w:r>
-        <w:rPr>
-          <w:b/>
-        </w:rPr>
+    <w:p>
+      <w:pPr>
+        <w:rPr>
+          <w:b/>
+        </w:rPr>
+      </w:pPr>
+      <w:r>
+        <w:rPr>
+          <w:b/>
+        </w:rPr>
+        <w:lastRenderedPageBreak/>
         <w:t>Cool Facts</w:t>
       </w:r>
     </w:p>
@@ -289,16 +389,12 @@
         <w:t>The average release year for sho</w:t>
       </w:r>
       <w:r>
-        <w:t>ws in the dataset is around 2015</w:t>
+        <w:t>ws in the dataset is around 2004</w:t>
       </w:r>
       <w:r>
         <w:t>.</w:t>
       </w:r>
     </w:p>
-    <w:p/>
-    <w:p/>
-    <w:p/>
-    <w:p/>
     <w:p/>
     <w:p/>
     <w:p>
@@ -586,6 +682,346 @@
       </w:r>
       <w:r>
         <w:t>, indicating a significant production of content in these regions.</w:t>
+      </w:r>
+    </w:p>
+    <w:p>
+      <w:pPr>
+        <w:pStyle w:val="ListParagraph"/>
+        <w:ind w:left="1080"/>
+      </w:pPr>
+    </w:p>
+    <w:p>
+      <w:pPr>
+        <w:pStyle w:val="ListParagraph"/>
+        <w:ind w:left="1080"/>
+      </w:pPr>
+    </w:p>
+    <w:p>
+      <w:pPr>
+        <w:pStyle w:val="ListParagraph"/>
+        <w:ind w:left="1080"/>
+      </w:pPr>
+    </w:p>
+    <w:p>
+      <w:pPr>
+        <w:pStyle w:val="ListParagraph"/>
+        <w:ind w:left="1080"/>
+      </w:pPr>
+    </w:p>
+    <w:p>
+      <w:pPr>
+        <w:pStyle w:val="ListParagraph"/>
+        <w:ind w:left="1080"/>
+      </w:pPr>
+    </w:p>
+    <w:p>
+      <w:pPr>
+        <w:pStyle w:val="ListParagraph"/>
+        <w:ind w:left="1080"/>
+      </w:pPr>
+    </w:p>
+    <w:p>
+      <w:pPr>
+        <w:pStyle w:val="ListParagraph"/>
+        <w:ind w:left="1080"/>
+      </w:pPr>
+    </w:p>
+    <w:p>
+      <w:pPr>
+        <w:pStyle w:val="ListParagraph"/>
+        <w:ind w:left="1080"/>
+      </w:pPr>
+    </w:p>
+    <w:p>
+      <w:pPr>
+        <w:pStyle w:val="ListParagraph"/>
+        <w:ind w:left="1080"/>
+      </w:pPr>
+    </w:p>
+    <w:p>
+      <w:pPr>
+        <w:pStyle w:val="ListParagraph"/>
+        <w:ind w:left="1080"/>
+      </w:pPr>
+    </w:p>
+    <w:p>
+      <w:pPr>
+        <w:pStyle w:val="ListParagraph"/>
+        <w:ind w:left="1080"/>
+      </w:pPr>
+    </w:p>
+    <w:p>
+      <w:pPr>
+        <w:pStyle w:val="ListParagraph"/>
+        <w:ind w:left="1080"/>
+      </w:pPr>
+    </w:p>
+    <w:p>
+      <w:pPr>
+        <w:pStyle w:val="ListParagraph"/>
+        <w:ind w:left="1080"/>
+      </w:pPr>
+    </w:p>
+    <w:p>
+      <w:pPr>
+        <w:pStyle w:val="ListParagraph"/>
+        <w:numPr>
+          <w:ilvl w:val="0"/>
+          <w:numId w:val="1"/>
+        </w:numPr>
+        <w:rPr>
+          <w:b/>
+        </w:rPr>
+      </w:pPr>
+      <w:r>
+        <w:rPr>
+          <w:b/>
+        </w:rPr>
+        <w:lastRenderedPageBreak/>
+        <w:t>Show Time</w:t>
+      </w:r>
+    </w:p>
+    <w:p>
+      <w:pPr>
+        <w:pStyle w:val="ListParagraph"/>
+        <w:numPr>
+          <w:ilvl w:val="0"/>
+          <w:numId w:val="3"/>
+        </w:numPr>
+      </w:pPr>
+      <w:r>
+        <w:t>Most Common Ratings:</w:t>
+      </w:r>
+    </w:p>
+    <w:p>
+      <w:pPr>
+        <w:ind w:left="360"/>
+      </w:pPr>
+      <w:r>
+        <w:t>This bar chart shows the count of shows for each rating. 'TV-MA' has the highest count, indicating it is the most common rating for Netflix shows.</w:t>
+      </w:r>
+    </w:p>
+    <w:p>
+      <w:pPr>
+        <w:ind w:left="360"/>
+      </w:pPr>
+      <w:r>
+        <w:rPr>
+          <w:noProof/>
+        </w:rPr>
+        <w:drawing>
+          <wp:inline distT="0" distB="0" distL="0" distR="0">
+            <wp:extent cx="4175185" cy="2955629"/>
+            <wp:effectExtent l="0" t="0" r="0" b="0"/>
+            <wp:docPr id="1" name="Picture 1"/>
+            <wp:cNvGraphicFramePr>
+              <a:graphicFrameLocks xmlns:a="http://schemas.openxmlformats.org/drawingml/2006/main" noChangeAspect="1"/>
+            </wp:cNvGraphicFramePr>
+            <a:graphic xmlns:a="http://schemas.openxmlformats.org/drawingml/2006/main">
+              <a:graphicData uri="http://schemas.openxmlformats.org/drawingml/2006/picture">
+                <pic:pic xmlns:pic="http://schemas.openxmlformats.org/drawingml/2006/picture">
+                  <pic:nvPicPr>
+                    <pic:cNvPr id="1" name="Count.JPG"/>
+                    <pic:cNvPicPr/>
+                  </pic:nvPicPr>
+                  <pic:blipFill>
+                    <a:blip r:embed="rId5">
+                      <a:extLst>
+                        <a:ext uri="{28A0092B-C50C-407E-A947-70E740481C1C}">
+                          <a14:useLocalDpi xmlns:a14="http://schemas.microsoft.com/office/drawing/2010/main" val="0"/>
+                        </a:ext>
+                      </a:extLst>
+                    </a:blip>
+                    <a:stretch>
+                      <a:fillRect/>
+                    </a:stretch>
+                  </pic:blipFill>
+                  <pic:spPr>
+                    <a:xfrm>
+                      <a:off x="0" y="0"/>
+                      <a:ext cx="4185101" cy="2962649"/>
+                    </a:xfrm>
+                    <a:prstGeom prst="rect">
+                      <a:avLst/>
+                    </a:prstGeom>
+                  </pic:spPr>
+                </pic:pic>
+              </a:graphicData>
+            </a:graphic>
+          </wp:inline>
+        </w:drawing>
+      </w:r>
+    </w:p>
+    <w:p>
+      <w:pPr>
+        <w:ind w:left="360"/>
+      </w:pPr>
+    </w:p>
+    <w:p>
+      <w:pPr>
+        <w:pStyle w:val="ListParagraph"/>
+        <w:numPr>
+          <w:ilvl w:val="0"/>
+          <w:numId w:val="3"/>
+        </w:numPr>
+      </w:pPr>
+      <w:r>
+        <w:t>A</w:t>
+      </w:r>
+      <w:r>
+        <w:t>verage Release Year</w:t>
+      </w:r>
+    </w:p>
+    <w:p>
+      <w:pPr>
+        <w:ind w:left="360"/>
+      </w:pPr>
+      <w:r>
+        <w:t>This line chart represents the average release year of Netflix shows. The dataset ave</w:t>
+      </w:r>
+      <w:r>
+        <w:t>rage release year is around 2004</w:t>
+      </w:r>
+      <w:r>
+        <w:t>.</w:t>
+      </w:r>
+    </w:p>
+    <w:p>
+      <w:pPr>
+        <w:ind w:left="360"/>
+      </w:pPr>
+      <w:r>
+        <w:rPr>
+          <w:noProof/>
+        </w:rPr>
+        <w:drawing>
+          <wp:inline distT="0" distB="0" distL="0" distR="0">
+            <wp:extent cx="5611855" cy="3157268"/>
+            <wp:effectExtent l="0" t="0" r="8255" b="5080"/>
+            <wp:docPr id="3" name="Picture 3"/>
+            <wp:cNvGraphicFramePr>
+              <a:graphicFrameLocks xmlns:a="http://schemas.openxmlformats.org/drawingml/2006/main" noChangeAspect="1"/>
+            </wp:cNvGraphicFramePr>
+            <a:graphic xmlns:a="http://schemas.openxmlformats.org/drawingml/2006/main">
+              <a:graphicData uri="http://schemas.openxmlformats.org/drawingml/2006/picture">
+                <pic:pic xmlns:pic="http://schemas.openxmlformats.org/drawingml/2006/picture">
+                  <pic:nvPicPr>
+                    <pic:cNvPr id="3" name="AVG.JPG"/>
+                    <pic:cNvPicPr/>
+                  </pic:nvPicPr>
+                  <pic:blipFill>
+                    <a:blip r:embed="rId6">
+                      <a:extLst>
+                        <a:ext uri="{28A0092B-C50C-407E-A947-70E740481C1C}">
+                          <a14:useLocalDpi xmlns:a14="http://schemas.microsoft.com/office/drawing/2010/main" val="0"/>
+                        </a:ext>
+                      </a:extLst>
+                    </a:blip>
+                    <a:stretch>
+                      <a:fillRect/>
+                    </a:stretch>
+                  </pic:blipFill>
+                  <pic:spPr>
+                    <a:xfrm>
+                      <a:off x="0" y="0"/>
+                      <a:ext cx="5617086" cy="3160211"/>
+                    </a:xfrm>
+                    <a:prstGeom prst="rect">
+                      <a:avLst/>
+                    </a:prstGeom>
+                  </pic:spPr>
+                </pic:pic>
+              </a:graphicData>
+            </a:graphic>
+          </wp:inline>
+        </w:drawing>
+      </w:r>
+    </w:p>
+    <w:p>
+      <w:pPr>
+        <w:pStyle w:val="ListParagraph"/>
+        <w:numPr>
+          <w:ilvl w:val="0"/>
+          <w:numId w:val="3"/>
+        </w:numPr>
+      </w:pPr>
+      <w:r>
+        <w:lastRenderedPageBreak/>
+        <w:t>Top Countries by Number o</w:t>
+      </w:r>
+      <w:r>
+        <w:t>f Shows</w:t>
+      </w:r>
+    </w:p>
+    <w:p>
+      <w:pPr>
+        <w:ind w:left="360"/>
+      </w:pPr>
+      <w:r>
+        <w:t>This pie chart shows the distribution of Netflix shows by country. The United States has the highe</w:t>
+      </w:r>
+      <w:r>
+        <w:t>st percentage, followed by Japan and the</w:t>
+      </w:r>
+      <w:r>
+        <w:t>n</w:t>
+      </w:r>
+      <w:r>
+        <w:t xml:space="preserve"> India</w:t>
+      </w:r>
+      <w:r>
+        <w:t>.</w:t>
+      </w:r>
+    </w:p>
+    <w:p>
+      <w:pPr>
+        <w:ind w:left="360"/>
+      </w:pPr>
+      <w:r>
+        <w:rPr>
+          <w:noProof/>
+        </w:rPr>
+        <w:drawing>
+          <wp:inline distT="0" distB="0" distL="0" distR="0">
+            <wp:extent cx="5943600" cy="3009265"/>
+            <wp:effectExtent l="0" t="0" r="0" b="635"/>
+            <wp:docPr id="4" name="Picture 4"/>
+            <wp:cNvGraphicFramePr>
+              <a:graphicFrameLocks xmlns:a="http://schemas.openxmlformats.org/drawingml/2006/main" noChangeAspect="1"/>
+            </wp:cNvGraphicFramePr>
+            <a:graphic xmlns:a="http://schemas.openxmlformats.org/drawingml/2006/main">
+              <a:graphicData uri="http://schemas.openxmlformats.org/drawingml/2006/picture">
+                <pic:pic xmlns:pic="http://schemas.openxmlformats.org/drawingml/2006/picture">
+                  <pic:nvPicPr>
+                    <pic:cNvPr id="4" name="highest netflix.JPG"/>
+                    <pic:cNvPicPr/>
+                  </pic:nvPicPr>
+                  <pic:blipFill>
+                    <a:blip r:embed="rId7">
+                      <a:extLst>
+                        <a:ext uri="{28A0092B-C50C-407E-A947-70E740481C1C}">
+                          <a14:useLocalDpi xmlns:a14="http://schemas.microsoft.com/office/drawing/2010/main" val="0"/>
+                        </a:ext>
+                      </a:extLst>
+                    </a:blip>
+                    <a:stretch>
+                      <a:fillRect/>
+                    </a:stretch>
+                  </pic:blipFill>
+                  <pic:spPr>
+                    <a:xfrm>
+                      <a:off x="0" y="0"/>
+                      <a:ext cx="5943600" cy="3009265"/>
+                    </a:xfrm>
+                    <a:prstGeom prst="rect">
+                      <a:avLst/>
+                    </a:prstGeom>
+                  </pic:spPr>
+                </pic:pic>
+              </a:graphicData>
+            </a:graphic>
+          </wp:inline>
+        </w:drawing>
       </w:r>
     </w:p>
     <w:sectPr>
@@ -690,6 +1126,184 @@
     </w:lvl>
   </w:abstractNum>
   <w:abstractNum w:abstractNumId="1">
+    <w:nsid w:val="4F291B8B"/>
+    <w:multiLevelType w:val="hybridMultilevel"/>
+    <w:tmpl w:val="6E5A0284"/>
+    <w:lvl w:ilvl="0" w:tplc="608409E8">
+      <w:start w:val="1"/>
+      <w:numFmt w:val="lowerRoman"/>
+      <w:lvlText w:val="%1."/>
+      <w:lvlJc w:val="left"/>
+      <w:pPr>
+        <w:ind w:left="1080" w:hanging="720"/>
+      </w:pPr>
+      <w:rPr>
+        <w:rFonts w:hint="default"/>
+      </w:rPr>
+    </w:lvl>
+    <w:lvl w:ilvl="1" w:tplc="04090019" w:tentative="1">
+      <w:start w:val="1"/>
+      <w:numFmt w:val="lowerLetter"/>
+      <w:lvlText w:val="%2."/>
+      <w:lvlJc w:val="left"/>
+      <w:pPr>
+        <w:ind w:left="1440" w:hanging="360"/>
+      </w:pPr>
+    </w:lvl>
+    <w:lvl w:ilvl="2" w:tplc="0409001B" w:tentative="1">
+      <w:start w:val="1"/>
+      <w:numFmt w:val="lowerRoman"/>
+      <w:lvlText w:val="%3."/>
+      <w:lvlJc w:val="right"/>
+      <w:pPr>
+        <w:ind w:left="2160" w:hanging="180"/>
+      </w:pPr>
+    </w:lvl>
+    <w:lvl w:ilvl="3" w:tplc="0409000F" w:tentative="1">
+      <w:start w:val="1"/>
+      <w:numFmt w:val="decimal"/>
+      <w:lvlText w:val="%4."/>
+      <w:lvlJc w:val="left"/>
+      <w:pPr>
+        <w:ind w:left="2880" w:hanging="360"/>
+      </w:pPr>
+    </w:lvl>
+    <w:lvl w:ilvl="4" w:tplc="04090019" w:tentative="1">
+      <w:start w:val="1"/>
+      <w:numFmt w:val="lowerLetter"/>
+      <w:lvlText w:val="%5."/>
+      <w:lvlJc w:val="left"/>
+      <w:pPr>
+        <w:ind w:left="3600" w:hanging="360"/>
+      </w:pPr>
+    </w:lvl>
+    <w:lvl w:ilvl="5" w:tplc="0409001B" w:tentative="1">
+      <w:start w:val="1"/>
+      <w:numFmt w:val="lowerRoman"/>
+      <w:lvlText w:val="%6."/>
+      <w:lvlJc w:val="right"/>
+      <w:pPr>
+        <w:ind w:left="4320" w:hanging="180"/>
+      </w:pPr>
+    </w:lvl>
+    <w:lvl w:ilvl="6" w:tplc="0409000F" w:tentative="1">
+      <w:start w:val="1"/>
+      <w:numFmt w:val="decimal"/>
+      <w:lvlText w:val="%7."/>
+      <w:lvlJc w:val="left"/>
+      <w:pPr>
+        <w:ind w:left="5040" w:hanging="360"/>
+      </w:pPr>
+    </w:lvl>
+    <w:lvl w:ilvl="7" w:tplc="04090019" w:tentative="1">
+      <w:start w:val="1"/>
+      <w:numFmt w:val="lowerLetter"/>
+      <w:lvlText w:val="%8."/>
+      <w:lvlJc w:val="left"/>
+      <w:pPr>
+        <w:ind w:left="5760" w:hanging="360"/>
+      </w:pPr>
+    </w:lvl>
+    <w:lvl w:ilvl="8" w:tplc="0409001B" w:tentative="1">
+      <w:start w:val="1"/>
+      <w:numFmt w:val="lowerRoman"/>
+      <w:lvlText w:val="%9."/>
+      <w:lvlJc w:val="right"/>
+      <w:pPr>
+        <w:ind w:left="6480" w:hanging="180"/>
+      </w:pPr>
+    </w:lvl>
+  </w:abstractNum>
+  <w:abstractNum w:abstractNumId="2">
+    <w:nsid w:val="62C152B5"/>
+    <w:multiLevelType w:val="hybridMultilevel"/>
+    <w:tmpl w:val="D83038D0"/>
+    <w:lvl w:ilvl="0" w:tplc="E7BA675E">
+      <w:start w:val="1"/>
+      <w:numFmt w:val="lowerRoman"/>
+      <w:lvlText w:val="%1."/>
+      <w:lvlJc w:val="left"/>
+      <w:pPr>
+        <w:ind w:left="1080" w:hanging="720"/>
+      </w:pPr>
+      <w:rPr>
+        <w:rFonts w:hint="default"/>
+      </w:rPr>
+    </w:lvl>
+    <w:lvl w:ilvl="1" w:tplc="04090019" w:tentative="1">
+      <w:start w:val="1"/>
+      <w:numFmt w:val="lowerLetter"/>
+      <w:lvlText w:val="%2."/>
+      <w:lvlJc w:val="left"/>
+      <w:pPr>
+        <w:ind w:left="1440" w:hanging="360"/>
+      </w:pPr>
+    </w:lvl>
+    <w:lvl w:ilvl="2" w:tplc="0409001B" w:tentative="1">
+      <w:start w:val="1"/>
+      <w:numFmt w:val="lowerRoman"/>
+      <w:lvlText w:val="%3."/>
+      <w:lvlJc w:val="right"/>
+      <w:pPr>
+        <w:ind w:left="2160" w:hanging="180"/>
+      </w:pPr>
+    </w:lvl>
+    <w:lvl w:ilvl="3" w:tplc="0409000F" w:tentative="1">
+      <w:start w:val="1"/>
+      <w:numFmt w:val="decimal"/>
+      <w:lvlText w:val="%4."/>
+      <w:lvlJc w:val="left"/>
+      <w:pPr>
+        <w:ind w:left="2880" w:hanging="360"/>
+      </w:pPr>
+    </w:lvl>
+    <w:lvl w:ilvl="4" w:tplc="04090019" w:tentative="1">
+      <w:start w:val="1"/>
+      <w:numFmt w:val="lowerLetter"/>
+      <w:lvlText w:val="%5."/>
+      <w:lvlJc w:val="left"/>
+      <w:pPr>
+        <w:ind w:left="3600" w:hanging="360"/>
+      </w:pPr>
+    </w:lvl>
+    <w:lvl w:ilvl="5" w:tplc="0409001B" w:tentative="1">
+      <w:start w:val="1"/>
+      <w:numFmt w:val="lowerRoman"/>
+      <w:lvlText w:val="%6."/>
+      <w:lvlJc w:val="right"/>
+      <w:pPr>
+        <w:ind w:left="4320" w:hanging="180"/>
+      </w:pPr>
+    </w:lvl>
+    <w:lvl w:ilvl="6" w:tplc="0409000F" w:tentative="1">
+      <w:start w:val="1"/>
+      <w:numFmt w:val="decimal"/>
+      <w:lvlText w:val="%7."/>
+      <w:lvlJc w:val="left"/>
+      <w:pPr>
+        <w:ind w:left="5040" w:hanging="360"/>
+      </w:pPr>
+    </w:lvl>
+    <w:lvl w:ilvl="7" w:tplc="04090019" w:tentative="1">
+      <w:start w:val="1"/>
+      <w:numFmt w:val="lowerLetter"/>
+      <w:lvlText w:val="%8."/>
+      <w:lvlJc w:val="left"/>
+      <w:pPr>
+        <w:ind w:left="5760" w:hanging="360"/>
+      </w:pPr>
+    </w:lvl>
+    <w:lvl w:ilvl="8" w:tplc="0409001B" w:tentative="1">
+      <w:start w:val="1"/>
+      <w:numFmt w:val="lowerRoman"/>
+      <w:lvlText w:val="%9."/>
+      <w:lvlJc w:val="right"/>
+      <w:pPr>
+        <w:ind w:left="6480" w:hanging="180"/>
+      </w:pPr>
+    </w:lvl>
+  </w:abstractNum>
+  <w:abstractNum w:abstractNumId="3">
     <w:nsid w:val="7E927C9D"/>
     <w:multiLevelType w:val="hybridMultilevel"/>
     <w:tmpl w:val="5B380838"/>
@@ -782,6 +1396,12 @@
     <w:abstractNumId w:val="0"/>
   </w:num>
   <w:num w:numId="2">
+    <w:abstractNumId w:val="3"/>
+  </w:num>
+  <w:num w:numId="3">
+    <w:abstractNumId w:val="2"/>
+  </w:num>
+  <w:num w:numId="4">
     <w:abstractNumId w:val="1"/>
   </w:num>
 </w:numbering>
@@ -1219,6 +1839,17 @@
       <w:contextualSpacing/>
     </w:pPr>
   </w:style>
+  <w:style w:type="character" w:styleId="Strong">
+    <w:name w:val="Strong"/>
+    <w:basedOn w:val="DefaultParagraphFont"/>
+    <w:uiPriority w:val="22"/>
+    <w:qFormat/>
+    <w:rsid w:val="00852FDC"/>
+    <w:rPr>
+      <w:b/>
+      <w:bCs/>
+    </w:rPr>
+  </w:style>
 </w:styles>
 </file>
 

</xml_diff>